<commit_message>
Create and aggregate cundinamarca report
</commit_message>
<xml_diff>
--- a/Data Capstone/Cundinamarca report.docx
+++ b/Data Capstone/Cundinamarca report.docx
@@ -934,14 +934,12 @@
                   </w:rPr>
                   <w:t>Ta</w:t>
                 </w:r>
-                <w:proofErr w:type="spellStart"/>
                 <w:r>
                   <w:rPr>
                     <w:color w:val="FFFFFF" w:themeColor="background1"/>
                   </w:rPr>
                   <w:t>ble</w:t>
                 </w:r>
-                <w:proofErr w:type="spellEnd"/>
               </w:p>
               <w:p>
                 <w:pPr>
@@ -2489,27 +2487,7 @@
                 <w:sz w:val="22"/>
                 <w:lang w:val="en-US"/>
               </w:rPr>
-              <w:t xml:space="preserve">   </w:t>
-            </w:r>
-            <w:proofErr w:type="spellStart"/>
-            <w:r>
-              <w:rPr>
-                <w:b w:val="0"/>
-                <w:bCs/>
-                <w:sz w:val="22"/>
-                <w:lang w:val="en-US"/>
-              </w:rPr>
-              <w:t>Codigo_Depto</w:t>
-            </w:r>
-            <w:proofErr w:type="spellEnd"/>
-            <w:r>
-              <w:rPr>
-                <w:b w:val="0"/>
-                <w:bCs/>
-                <w:sz w:val="22"/>
-                <w:lang w:val="en-US"/>
-              </w:rPr>
-              <w:t>: Code to identify each department.</w:t>
+              <w:t xml:space="preserve">   Codigo_Depto: Code to identify each department.</w:t>
             </w:r>
           </w:p>
           <w:p>
@@ -2534,27 +2512,7 @@
                 <w:sz w:val="22"/>
                 <w:lang w:val="en-US"/>
               </w:rPr>
-              <w:t xml:space="preserve">   </w:t>
-            </w:r>
-            <w:proofErr w:type="spellStart"/>
-            <w:r>
-              <w:rPr>
-                <w:b w:val="0"/>
-                <w:bCs/>
-                <w:sz w:val="22"/>
-                <w:lang w:val="en-US"/>
-              </w:rPr>
-              <w:t>Nombre_Depto</w:t>
-            </w:r>
-            <w:proofErr w:type="spellEnd"/>
-            <w:r>
-              <w:rPr>
-                <w:b w:val="0"/>
-                <w:bCs/>
-                <w:sz w:val="22"/>
-                <w:lang w:val="en-US"/>
-              </w:rPr>
-              <w:t>: Name of each department.</w:t>
+              <w:t xml:space="preserve">   Nombre_Depto: Name of each department.</w:t>
             </w:r>
           </w:p>
           <w:p>
@@ -2579,27 +2537,7 @@
                 <w:sz w:val="22"/>
                 <w:lang w:val="en-US"/>
               </w:rPr>
-              <w:t xml:space="preserve">   </w:t>
-            </w:r>
-            <w:proofErr w:type="spellStart"/>
-            <w:r>
-              <w:rPr>
-                <w:b w:val="0"/>
-                <w:bCs/>
-                <w:sz w:val="22"/>
-                <w:lang w:val="en-US"/>
-              </w:rPr>
-              <w:t>Provincia</w:t>
-            </w:r>
-            <w:proofErr w:type="spellEnd"/>
-            <w:r>
-              <w:rPr>
-                <w:b w:val="0"/>
-                <w:bCs/>
-                <w:sz w:val="22"/>
-                <w:lang w:val="en-US"/>
-              </w:rPr>
-              <w:t>: Group by each province where town is located inside each department.</w:t>
+              <w:t xml:space="preserve">   Provincia: Group by each province where town is located inside each department.</w:t>
             </w:r>
           </w:p>
           <w:p>
@@ -2624,27 +2562,7 @@
                 <w:sz w:val="22"/>
                 <w:lang w:val="en-US"/>
               </w:rPr>
-              <w:t xml:space="preserve">   </w:t>
-            </w:r>
-            <w:proofErr w:type="spellStart"/>
-            <w:r>
-              <w:rPr>
-                <w:b w:val="0"/>
-                <w:bCs/>
-                <w:sz w:val="22"/>
-                <w:lang w:val="en-US"/>
-              </w:rPr>
-              <w:t>Codigo_Municipio</w:t>
-            </w:r>
-            <w:proofErr w:type="spellEnd"/>
-            <w:r>
-              <w:rPr>
-                <w:b w:val="0"/>
-                <w:bCs/>
-                <w:sz w:val="22"/>
-                <w:lang w:val="en-US"/>
-              </w:rPr>
-              <w:t>: Codes of each town.</w:t>
+              <w:t xml:space="preserve">   Codigo_Municipio: Codes of each town.</w:t>
             </w:r>
           </w:p>
           <w:p>
@@ -2669,27 +2587,7 @@
                 <w:sz w:val="22"/>
                 <w:lang w:val="en-US"/>
               </w:rPr>
-              <w:t xml:space="preserve">   </w:t>
-            </w:r>
-            <w:proofErr w:type="spellStart"/>
-            <w:r>
-              <w:rPr>
-                <w:b w:val="0"/>
-                <w:bCs/>
-                <w:sz w:val="22"/>
-                <w:lang w:val="en-US"/>
-              </w:rPr>
-              <w:t>Nombre_Municipio</w:t>
-            </w:r>
-            <w:proofErr w:type="spellEnd"/>
-            <w:r>
-              <w:rPr>
-                <w:b w:val="0"/>
-                <w:bCs/>
-                <w:sz w:val="22"/>
-                <w:lang w:val="en-US"/>
-              </w:rPr>
-              <w:t>: Name of each town.</w:t>
+              <w:t xml:space="preserve">   Nombre_Municipio: Name of each town.</w:t>
             </w:r>
           </w:p>
           <w:p>
@@ -2753,17 +2651,15 @@
               </w:rPr>
               <w:t xml:space="preserve">Using the foursquare </w:t>
             </w:r>
-            <w:proofErr w:type="gramStart"/>
-            <w:r>
-              <w:rPr>
-                <w:b w:val="0"/>
-                <w:bCs/>
-                <w:sz w:val="22"/>
-                <w:lang w:val="en-US"/>
-              </w:rPr>
-              <w:t>API</w:t>
-            </w:r>
-            <w:proofErr w:type="gramEnd"/>
+            <w:r>
+              <w:rPr>
+                <w:b w:val="0"/>
+                <w:bCs/>
+                <w:sz w:val="22"/>
+                <w:lang w:val="en-US"/>
+              </w:rPr>
+              <w:t>API,</w:t>
+            </w:r>
             <w:r>
               <w:rPr>
                 <w:b w:val="0"/>
@@ -2789,25 +2685,14 @@
                 <w:lang w:val="en-US"/>
               </w:rPr>
             </w:pPr>
-            <w:proofErr w:type="spellStart"/>
-            <w:r>
-              <w:rPr>
-                <w:b w:val="0"/>
-                <w:bCs/>
-                <w:sz w:val="22"/>
-                <w:lang w:val="en-US"/>
-              </w:rPr>
-              <w:t>Codigo_Municipio</w:t>
-            </w:r>
-            <w:proofErr w:type="spellEnd"/>
-            <w:r>
-              <w:rPr>
-                <w:b w:val="0"/>
-                <w:bCs/>
-                <w:sz w:val="22"/>
-                <w:lang w:val="en-US"/>
-              </w:rPr>
-              <w:t xml:space="preserve">: </w:t>
+            <w:r>
+              <w:rPr>
+                <w:b w:val="0"/>
+                <w:bCs/>
+                <w:sz w:val="22"/>
+                <w:lang w:val="en-US"/>
+              </w:rPr>
+              <w:t xml:space="preserve">Codigo_Municipio: </w:t>
             </w:r>
             <w:r>
               <w:rPr>
@@ -2834,25 +2719,14 @@
                 <w:lang w:val="en-US"/>
               </w:rPr>
             </w:pPr>
-            <w:proofErr w:type="spellStart"/>
-            <w:r>
-              <w:rPr>
-                <w:b w:val="0"/>
-                <w:bCs/>
-                <w:sz w:val="22"/>
-                <w:lang w:val="en-US"/>
-              </w:rPr>
-              <w:t>Codigo_Municipio</w:t>
-            </w:r>
-            <w:proofErr w:type="spellEnd"/>
-            <w:r>
-              <w:rPr>
-                <w:b w:val="0"/>
-                <w:bCs/>
-                <w:sz w:val="22"/>
-                <w:lang w:val="en-US"/>
-              </w:rPr>
-              <w:t xml:space="preserve"> Latitude:</w:t>
+            <w:r>
+              <w:rPr>
+                <w:b w:val="0"/>
+                <w:bCs/>
+                <w:sz w:val="22"/>
+                <w:lang w:val="en-US"/>
+              </w:rPr>
+              <w:t>Codigo_Municipio Latitude:</w:t>
             </w:r>
             <w:r>
               <w:rPr>
@@ -2888,25 +2762,14 @@
                 <w:lang w:val="en-US"/>
               </w:rPr>
             </w:pPr>
-            <w:proofErr w:type="spellStart"/>
-            <w:r>
-              <w:rPr>
-                <w:b w:val="0"/>
-                <w:bCs/>
-                <w:sz w:val="22"/>
-                <w:lang w:val="en-US"/>
-              </w:rPr>
-              <w:t>Codigo_Municipio</w:t>
-            </w:r>
-            <w:proofErr w:type="spellEnd"/>
-            <w:r>
-              <w:rPr>
-                <w:b w:val="0"/>
-                <w:bCs/>
-                <w:sz w:val="22"/>
-                <w:lang w:val="en-US"/>
-              </w:rPr>
-              <w:t xml:space="preserve"> Longitude:</w:t>
+            <w:r>
+              <w:rPr>
+                <w:b w:val="0"/>
+                <w:bCs/>
+                <w:sz w:val="22"/>
+                <w:lang w:val="en-US"/>
+              </w:rPr>
+              <w:t>Codigo_Municipio Longitude:</w:t>
             </w:r>
             <w:r>
               <w:rPr>
@@ -3454,105 +3317,14 @@
                 <w:lang w:val="en-US"/>
               </w:rPr>
             </w:pPr>
-            <w:proofErr w:type="spellStart"/>
-            <w:r>
-              <w:rPr>
-                <w:b w:val="0"/>
-                <w:bCs/>
-                <w:sz w:val="22"/>
-                <w:lang w:val="en-US"/>
-              </w:rPr>
-              <w:t>Gualiva</w:t>
-            </w:r>
-            <w:proofErr w:type="spellEnd"/>
-            <w:r>
-              <w:rPr>
-                <w:b w:val="0"/>
-                <w:bCs/>
-                <w:sz w:val="22"/>
-                <w:lang w:val="en-US"/>
-              </w:rPr>
-              <w:t xml:space="preserve"> is the province that has the greatest number of towns following by </w:t>
-            </w:r>
-            <w:proofErr w:type="spellStart"/>
-            <w:r>
-              <w:rPr>
-                <w:b w:val="0"/>
-                <w:bCs/>
-                <w:sz w:val="22"/>
-                <w:lang w:val="en-US"/>
-              </w:rPr>
-              <w:t>Oriente</w:t>
-            </w:r>
-            <w:proofErr w:type="spellEnd"/>
-            <w:r>
-              <w:rPr>
-                <w:b w:val="0"/>
-                <w:bCs/>
-                <w:sz w:val="22"/>
-                <w:lang w:val="en-US"/>
-              </w:rPr>
-              <w:t xml:space="preserve">, Sabana </w:t>
-            </w:r>
-            <w:proofErr w:type="spellStart"/>
-            <w:r>
-              <w:rPr>
-                <w:b w:val="0"/>
-                <w:bCs/>
-                <w:sz w:val="22"/>
-                <w:lang w:val="en-US"/>
-              </w:rPr>
-              <w:t>Occidente</w:t>
-            </w:r>
-            <w:proofErr w:type="spellEnd"/>
-            <w:r>
-              <w:rPr>
-                <w:b w:val="0"/>
-                <w:bCs/>
-                <w:sz w:val="22"/>
-                <w:lang w:val="en-US"/>
-              </w:rPr>
-              <w:t xml:space="preserve">, </w:t>
-            </w:r>
-            <w:proofErr w:type="spellStart"/>
-            <w:r>
-              <w:rPr>
-                <w:b w:val="0"/>
-                <w:bCs/>
-                <w:sz w:val="22"/>
-                <w:lang w:val="en-US"/>
-              </w:rPr>
-              <w:t>Sumapaz</w:t>
-            </w:r>
-            <w:proofErr w:type="spellEnd"/>
-            <w:r>
-              <w:rPr>
-                <w:b w:val="0"/>
-                <w:bCs/>
-                <w:sz w:val="22"/>
-                <w:lang w:val="en-US"/>
-              </w:rPr>
-              <w:t xml:space="preserve">, Tequendama and </w:t>
-            </w:r>
-            <w:proofErr w:type="spellStart"/>
-            <w:r>
-              <w:rPr>
-                <w:b w:val="0"/>
-                <w:bCs/>
-                <w:sz w:val="22"/>
-                <w:lang w:val="en-US"/>
-              </w:rPr>
-              <w:t>Ubate</w:t>
-            </w:r>
-            <w:proofErr w:type="spellEnd"/>
-            <w:r>
-              <w:rPr>
-                <w:b w:val="0"/>
-                <w:bCs/>
-                <w:sz w:val="22"/>
-                <w:lang w:val="en-US"/>
-              </w:rPr>
-              <w:t>.</w:t>
+            <w:r>
+              <w:rPr>
+                <w:b w:val="0"/>
+                <w:bCs/>
+                <w:sz w:val="22"/>
+                <w:lang w:val="en-US"/>
+              </w:rPr>
+              <w:t>Gualiva is the province that has the greatest number of towns following by Oriente, Sabana Occidente, Sumapaz, Tequendama and Ubate.</w:t>
             </w:r>
           </w:p>
           <w:p>
@@ -3577,27 +3349,7 @@
                 <w:sz w:val="22"/>
                 <w:lang w:val="en-US"/>
               </w:rPr>
-              <w:t xml:space="preserve">Bajo Magdalena, Medina and </w:t>
-            </w:r>
-            <w:proofErr w:type="spellStart"/>
-            <w:r>
-              <w:rPr>
-                <w:b w:val="0"/>
-                <w:bCs/>
-                <w:sz w:val="22"/>
-                <w:lang w:val="en-US"/>
-              </w:rPr>
-              <w:t>Soacha</w:t>
-            </w:r>
-            <w:proofErr w:type="spellEnd"/>
-            <w:r>
-              <w:rPr>
-                <w:b w:val="0"/>
-                <w:bCs/>
-                <w:sz w:val="22"/>
-                <w:lang w:val="en-US"/>
-              </w:rPr>
-              <w:t xml:space="preserve"> are th</w:t>
+              <w:t>Bajo Magdalena, Medina and Soacha are th</w:t>
             </w:r>
             <w:r>
               <w:rPr>
@@ -3893,27 +3645,7 @@
                 <w:sz w:val="22"/>
                 <w:lang w:val="en-US"/>
               </w:rPr>
-              <w:t xml:space="preserve">Sabana </w:t>
-            </w:r>
-            <w:proofErr w:type="spellStart"/>
-            <w:r>
-              <w:rPr>
-                <w:b w:val="0"/>
-                <w:bCs/>
-                <w:sz w:val="22"/>
-                <w:lang w:val="en-US"/>
-              </w:rPr>
-              <w:t>Occidente</w:t>
-            </w:r>
-            <w:proofErr w:type="spellEnd"/>
-            <w:r>
-              <w:rPr>
-                <w:b w:val="0"/>
-                <w:bCs/>
-                <w:sz w:val="22"/>
-                <w:lang w:val="en-US"/>
-              </w:rPr>
-              <w:t>: Composed by 10 towns</w:t>
+              <w:t>Sabana Occidente: Composed by 10 towns</w:t>
             </w:r>
           </w:p>
           <w:p>
@@ -4180,25 +3912,7 @@
                 <w:sz w:val="22"/>
                 <w:lang w:val="en-US"/>
               </w:rPr>
-              <w:t>The follow image is the result of cluster model</w:t>
-            </w:r>
-            <w:r>
-              <w:rPr>
-                <w:b w:val="0"/>
-                <w:bCs/>
-                <w:sz w:val="22"/>
-                <w:lang w:val="en-US"/>
-              </w:rPr>
-              <w:t>,</w:t>
-            </w:r>
-            <w:r>
-              <w:rPr>
-                <w:b w:val="0"/>
-                <w:bCs/>
-                <w:sz w:val="22"/>
-                <w:lang w:val="en-US"/>
-              </w:rPr>
-              <w:t xml:space="preserve"> as we see the</w:t>
+              <w:t>The follow image is the result of cluster model, as we see the</w:t>
             </w:r>
             <w:r>
               <w:rPr>
@@ -4384,79 +4098,7 @@
                 <w:sz w:val="22"/>
                 <w:lang w:val="en-US"/>
               </w:rPr>
-              <w:t xml:space="preserve">We see that distribution is not equal through different clusters, this will be </w:t>
-            </w:r>
-            <w:r>
-              <w:rPr>
-                <w:b w:val="0"/>
-                <w:bCs/>
-                <w:sz w:val="22"/>
-                <w:lang w:val="en-US"/>
-              </w:rPr>
-              <w:t>explained</w:t>
-            </w:r>
-            <w:r>
-              <w:rPr>
-                <w:b w:val="0"/>
-                <w:bCs/>
-                <w:sz w:val="22"/>
-                <w:lang w:val="en-US"/>
-              </w:rPr>
-              <w:t xml:space="preserve"> because </w:t>
-            </w:r>
-            <w:r>
-              <w:rPr>
-                <w:b w:val="0"/>
-                <w:bCs/>
-                <w:sz w:val="22"/>
-                <w:lang w:val="en-US"/>
-              </w:rPr>
-              <w:t>most</w:t>
-            </w:r>
-            <w:r>
-              <w:rPr>
-                <w:b w:val="0"/>
-                <w:bCs/>
-                <w:sz w:val="22"/>
-                <w:lang w:val="en-US"/>
-              </w:rPr>
-              <w:t xml:space="preserve"> towns in Cundinamarca </w:t>
-            </w:r>
-            <w:r>
-              <w:rPr>
-                <w:b w:val="0"/>
-                <w:bCs/>
-                <w:sz w:val="22"/>
-                <w:lang w:val="en-US"/>
-              </w:rPr>
-              <w:t>have</w:t>
-            </w:r>
-            <w:r>
-              <w:rPr>
-                <w:b w:val="0"/>
-                <w:bCs/>
-                <w:sz w:val="22"/>
-                <w:lang w:val="en-US"/>
-              </w:rPr>
-              <w:t xml:space="preserve"> similar structures</w:t>
-            </w:r>
-            <w:r>
-              <w:rPr>
-                <w:b w:val="0"/>
-                <w:bCs/>
-                <w:sz w:val="22"/>
-                <w:lang w:val="en-US"/>
-              </w:rPr>
-              <w:t>, like a church, a central plaza or central park and around it the people develop each company</w:t>
-            </w:r>
-            <w:r>
-              <w:rPr>
-                <w:b w:val="0"/>
-                <w:bCs/>
-                <w:sz w:val="22"/>
-                <w:lang w:val="en-US"/>
-              </w:rPr>
-              <w:t>.</w:t>
+              <w:t>We see that distribution is not equal through different clusters, this will be explained because most towns in Cundinamarca have similar structures, like a church, a central plaza or central park and around it the people develop each company.</w:t>
             </w:r>
           </w:p>
           <w:p>
@@ -4481,34 +4123,7 @@
                 <w:sz w:val="22"/>
                 <w:lang w:val="en-US"/>
               </w:rPr>
-              <w:t xml:space="preserve">The clusters that get the most </w:t>
-            </w:r>
-            <w:r>
-              <w:rPr>
-                <w:b w:val="0"/>
-                <w:bCs/>
-                <w:sz w:val="22"/>
-                <w:lang w:val="en-US"/>
-              </w:rPr>
-              <w:t>quantities</w:t>
-            </w:r>
-            <w:r>
-              <w:rPr>
-                <w:b w:val="0"/>
-                <w:bCs/>
-                <w:sz w:val="22"/>
-                <w:lang w:val="en-US"/>
-              </w:rPr>
-              <w:t xml:space="preserve"> of information are cluster 0, 1, 2, 3 and 6, we are going to analyze in deep each </w:t>
-            </w:r>
-            <w:r>
-              <w:rPr>
-                <w:b w:val="0"/>
-                <w:bCs/>
-                <w:sz w:val="22"/>
-                <w:lang w:val="en-US"/>
-              </w:rPr>
-              <w:t>cluster, in the way to help the company to know what are the characteristics that they have, and the company will focus on develop one solution for them.</w:t>
+              <w:t>The clusters that get the most quantities of information are cluster 0, 1, 2, 3 and 6, we are going to analyze in deep each cluster, in the way to help the company to know what are the characteristics that they have, and the company will focus on develop one solution for them.</w:t>
             </w:r>
           </w:p>
           <w:p>
@@ -4701,43 +4316,7 @@
                 <w:sz w:val="22"/>
                 <w:lang w:val="en-US"/>
               </w:rPr>
-              <w:t xml:space="preserve">Cluster 1 has multiple kinds of places like multiplex, shops, foods, </w:t>
-            </w:r>
-            <w:r>
-              <w:rPr>
-                <w:b w:val="0"/>
-                <w:bCs/>
-                <w:sz w:val="22"/>
-                <w:lang w:val="en-US"/>
-              </w:rPr>
-              <w:t>mountain,</w:t>
-            </w:r>
-            <w:r>
-              <w:rPr>
-                <w:b w:val="0"/>
-                <w:bCs/>
-                <w:sz w:val="22"/>
-                <w:lang w:val="en-US"/>
-              </w:rPr>
-              <w:t xml:space="preserve"> and history, in that way it will be a good idea to filter </w:t>
-            </w:r>
-            <w:r>
-              <w:rPr>
-                <w:b w:val="0"/>
-                <w:bCs/>
-                <w:sz w:val="22"/>
-                <w:lang w:val="en-US"/>
-              </w:rPr>
-              <w:t>these places</w:t>
-            </w:r>
-            <w:r>
-              <w:rPr>
-                <w:b w:val="0"/>
-                <w:bCs/>
-                <w:sz w:val="22"/>
-                <w:lang w:val="en-US"/>
-              </w:rPr>
-              <w:t xml:space="preserve"> and run again a cluster to get better ideas about kinds of venues</w:t>
+              <w:t>Cluster 1 has multiple kinds of places like multiplex, shops, foods, mountain, and history, in that way it will be a good idea to filter these places and run again a cluster to get better ideas about kinds of venues</w:t>
             </w:r>
             <w:r>
               <w:rPr>
@@ -4830,25 +4409,7 @@
                 <w:sz w:val="22"/>
                 <w:lang w:val="en-US"/>
               </w:rPr>
-              <w:t xml:space="preserve">Cluster 6 is more related with outdoor activities like rafting, mountain, </w:t>
-            </w:r>
-            <w:r>
-              <w:rPr>
-                <w:b w:val="0"/>
-                <w:bCs/>
-                <w:sz w:val="22"/>
-                <w:lang w:val="en-US"/>
-              </w:rPr>
-              <w:t>lake,</w:t>
-            </w:r>
-            <w:r>
-              <w:rPr>
-                <w:b w:val="0"/>
-                <w:bCs/>
-                <w:sz w:val="22"/>
-                <w:lang w:val="en-US"/>
-              </w:rPr>
-              <w:t xml:space="preserve"> and pool.</w:t>
+              <w:t>Cluster 6 is more related with outdoor activities like rafting, mountain, lake, and pool.</w:t>
             </w:r>
           </w:p>
           <w:p>
@@ -5181,7 +4742,6 @@
         </w:rPr>
         <w:t xml:space="preserve">Independent the sector that they select to create a solution, it is very important to make </w:t>
       </w:r>
-      <w:proofErr w:type="gramStart"/>
       <w:r>
         <w:rPr>
           <w:b w:val="0"/>
@@ -5189,9 +4749,8 @@
           <w:sz w:val="22"/>
           <w:lang w:val="en-US"/>
         </w:rPr>
-        <w:t>a</w:t>
+        <w:t>an</w:t>
       </w:r>
-      <w:proofErr w:type="gramEnd"/>
       <w:r>
         <w:rPr>
           <w:b w:val="0"/>
@@ -7903,6 +7462,7 @@
     <w:rsid w:val="0075468B"/>
     <w:rsid w:val="00AD613A"/>
     <w:rsid w:val="00AD6797"/>
+    <w:rsid w:val="00C7247B"/>
     <w:rsid w:val="00CB6FE5"/>
   </w:rsids>
   <m:mathPr>

</xml_diff>